<commit_message>
change picture in app
</commit_message>
<xml_diff>
--- a/KR_Enterp_Kokurin.docx
+++ b/KR_Enterp_Kokurin.docx
@@ -334,7 +334,7 @@
               </wp:anchor>
             </w:drawing>
           </mc:Choice>
-          <mc:Fallback xmlns:w16sdtdh="http://schemas.microsoft.com/office/word/2020/wordml/sdtdatahash" xmlns:w16du="http://schemas.microsoft.com/office/word/2023/wordml/word16du" xmlns:w16="http://schemas.microsoft.com/office/word/2018/wordml" xmlns:w16cex="http://schemas.microsoft.com/office/word/2018/wordml/cex" xmlns:oel="http://schemas.microsoft.com/office/2019/extlst">
+          <mc:Fallback xmlns:oel="http://schemas.microsoft.com/office/2019/extlst" xmlns:w16cex="http://schemas.microsoft.com/office/word/2018/wordml/cex" xmlns:w16="http://schemas.microsoft.com/office/word/2018/wordml" xmlns:w16du="http://schemas.microsoft.com/office/word/2023/wordml/word16du" xmlns:w16sdtdh="http://schemas.microsoft.com/office/word/2020/wordml/sdtdatahash">
             <w:pict>
               <v:line w14:anchorId="63A81E8A" id="Line 10" o:spid="_x0000_s1026" style="position:absolute;z-index:251658240;visibility:visible;mso-wrap-style:square;mso-width-percent:0;mso-height-percent:0;mso-wrap-distance-left:9pt;mso-wrap-distance-top:0;mso-wrap-distance-right:9pt;mso-wrap-distance-bottom:0;mso-position-horizontal:absolute;mso-position-horizontal-relative:text;mso-position-vertical:absolute;mso-position-vertical-relative:text;mso-width-percent:0;mso-height-percent:0;mso-width-relative:page;mso-height-relative:page" from="36pt,19.4pt" to="468pt,19.4pt" o:gfxdata="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"/>
             </w:pict>
@@ -456,7 +456,7 @@
               </wp:anchor>
             </w:drawing>
           </mc:Choice>
-          <mc:Fallback xmlns:w16sdtdh="http://schemas.microsoft.com/office/word/2020/wordml/sdtdatahash" xmlns:w16du="http://schemas.microsoft.com/office/word/2023/wordml/word16du" xmlns:w16="http://schemas.microsoft.com/office/word/2018/wordml" xmlns:w16cex="http://schemas.microsoft.com/office/word/2018/wordml/cex" xmlns:oel="http://schemas.microsoft.com/office/2019/extlst">
+          <mc:Fallback xmlns:oel="http://schemas.microsoft.com/office/2019/extlst" xmlns:w16cex="http://schemas.microsoft.com/office/word/2018/wordml/cex" xmlns:w16="http://schemas.microsoft.com/office/word/2018/wordml" xmlns:w16du="http://schemas.microsoft.com/office/word/2023/wordml/word16du" xmlns:w16sdtdh="http://schemas.microsoft.com/office/word/2020/wordml/sdtdatahash">
             <w:pict>
               <v:line w14:anchorId="010E5FC1" id="Line 11" o:spid="_x0000_s1026" style="position:absolute;z-index:251659264;visibility:visible;mso-wrap-style:square;mso-width-percent:0;mso-height-percent:0;mso-wrap-distance-left:9pt;mso-wrap-distance-top:0;mso-wrap-distance-right:9pt;mso-wrap-distance-bottom:0;mso-position-horizontal:absolute;mso-position-horizontal-relative:text;mso-position-vertical:absolute;mso-position-vertical-relative:text;mso-width-percent:0;mso-height-percent:0;mso-width-relative:page;mso-height-relative:page" from="45pt,20.8pt" to="468pt,20.8pt" o:gfxdata="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"/>
             </w:pict>
@@ -1757,9 +1757,7 @@
         <w:rPr>
           <w:rFonts w:eastAsiaTheme="minorEastAsia"/>
           <w:noProof/>
-          <w:kern w:val="2"/>
-          <w:szCs w:val="28"/>
-          <w14:ligatures w14:val="standardContextual"/>
+          <w:szCs w:val="28"/>
         </w:rPr>
       </w:pPr>
       <w:r>
@@ -1780,7 +1778,7 @@
         </w:rPr>
         <w:fldChar w:fldCharType="separate"/>
       </w:r>
-      <w:hyperlink w:anchor="_Toc167387479" w:history="1">
+      <w:hyperlink w:anchor="_Toc185997112" w:history="1">
         <w:r>
           <w:rPr>
             <w:rStyle w:val="af0"/>
@@ -1811,7 +1809,7 @@
             <w:webHidden/>
             <w:szCs w:val="28"/>
           </w:rPr>
-          <w:instrText xml:space="preserve"> PAGEREF _Toc167387479 \h </w:instrText>
+          <w:instrText xml:space="preserve"> PAGEREF _Toc185997112 \h </w:instrText>
         </w:r>
         <w:r>
           <w:rPr>
@@ -1852,12 +1850,10 @@
         <w:rPr>
           <w:rFonts w:eastAsiaTheme="minorEastAsia"/>
           <w:noProof/>
-          <w:kern w:val="2"/>
-          <w:szCs w:val="28"/>
-          <w14:ligatures w14:val="standardContextual"/>
-        </w:rPr>
-      </w:pPr>
-      <w:hyperlink w:anchor="_Toc167387480" w:history="1">
+          <w:szCs w:val="28"/>
+        </w:rPr>
+      </w:pPr>
+      <w:hyperlink w:anchor="_Toc185997113" w:history="1">
         <w:r>
           <w:rPr>
             <w:rStyle w:val="af0"/>
@@ -1870,9 +1866,7 @@
           <w:rPr>
             <w:rFonts w:eastAsiaTheme="minorEastAsia"/>
             <w:noProof/>
-            <w:kern w:val="2"/>
             <w:szCs w:val="28"/>
-            <w14:ligatures w14:val="standardContextual"/>
           </w:rPr>
           <w:tab/>
         </w:r>
@@ -1906,7 +1900,7 @@
             <w:webHidden/>
             <w:szCs w:val="28"/>
           </w:rPr>
-          <w:instrText xml:space="preserve"> PAGEREF _Toc167387480 \h </w:instrText>
+          <w:instrText xml:space="preserve"> PAGEREF _Toc185997113 \h </w:instrText>
         </w:r>
         <w:r>
           <w:rPr>
@@ -1947,12 +1941,10 @@
         <w:rPr>
           <w:rFonts w:eastAsiaTheme="minorEastAsia"/>
           <w:noProof/>
-          <w:kern w:val="2"/>
-          <w:szCs w:val="28"/>
-          <w14:ligatures w14:val="standardContextual"/>
-        </w:rPr>
-      </w:pPr>
-      <w:hyperlink w:anchor="_Toc167387481" w:history="1">
+          <w:szCs w:val="28"/>
+        </w:rPr>
+      </w:pPr>
+      <w:hyperlink w:anchor="_Toc185997114" w:history="1">
         <w:r>
           <w:rPr>
             <w:rStyle w:val="af0"/>
@@ -1965,9 +1957,7 @@
           <w:rPr>
             <w:rFonts w:eastAsiaTheme="minorEastAsia"/>
             <w:noProof/>
-            <w:kern w:val="2"/>
             <w:szCs w:val="28"/>
-            <w14:ligatures w14:val="standardContextual"/>
           </w:rPr>
           <w:tab/>
         </w:r>
@@ -2001,7 +1991,7 @@
             <w:webHidden/>
             <w:szCs w:val="28"/>
           </w:rPr>
-          <w:instrText xml:space="preserve"> PAGEREF _Toc167387481 \h </w:instrText>
+          <w:instrText xml:space="preserve"> PAGEREF _Toc185997114 \h </w:instrText>
         </w:r>
         <w:r>
           <w:rPr>
@@ -2046,13 +2036,11 @@
         <w:rPr>
           <w:rFonts w:ascii="Times New Roman" w:hAnsi="Times New Roman"/>
           <w:noProof/>
-          <w:kern w:val="2"/>
-          <w:sz w:val="28"/>
-          <w:szCs w:val="28"/>
-          <w14:ligatures w14:val="standardContextual"/>
-        </w:rPr>
-      </w:pPr>
-      <w:hyperlink w:anchor="_Toc167387482" w:history="1">
+          <w:sz w:val="28"/>
+          <w:szCs w:val="28"/>
+        </w:rPr>
+      </w:pPr>
+      <w:hyperlink w:anchor="_Toc185997115" w:history="1">
         <w:r>
           <w:rPr>
             <w:rStyle w:val="af0"/>
@@ -2067,10 +2055,8 @@
           <w:rPr>
             <w:rFonts w:ascii="Times New Roman" w:hAnsi="Times New Roman"/>
             <w:noProof/>
-            <w:kern w:val="2"/>
             <w:sz w:val="28"/>
             <w:szCs w:val="28"/>
-            <w14:ligatures w14:val="standardContextual"/>
           </w:rPr>
           <w:tab/>
         </w:r>
@@ -2112,7 +2098,7 @@
             <w:sz w:val="28"/>
             <w:szCs w:val="28"/>
           </w:rPr>
-          <w:instrText xml:space="preserve"> PAGEREF _Toc167387482 \h </w:instrText>
+          <w:instrText xml:space="preserve"> PAGEREF _Toc185997115 \h </w:instrText>
         </w:r>
         <w:r>
           <w:rPr>
@@ -2165,13 +2151,11 @@
         <w:rPr>
           <w:rFonts w:ascii="Times New Roman" w:hAnsi="Times New Roman"/>
           <w:noProof/>
-          <w:kern w:val="2"/>
-          <w:sz w:val="28"/>
-          <w:szCs w:val="28"/>
-          <w14:ligatures w14:val="standardContextual"/>
-        </w:rPr>
-      </w:pPr>
-      <w:hyperlink w:anchor="_Toc167387483" w:history="1">
+          <w:sz w:val="28"/>
+          <w:szCs w:val="28"/>
+        </w:rPr>
+      </w:pPr>
+      <w:hyperlink w:anchor="_Toc185997116" w:history="1">
         <w:r>
           <w:rPr>
             <w:rStyle w:val="af0"/>
@@ -2197,10 +2181,8 @@
           <w:rPr>
             <w:rFonts w:ascii="Times New Roman" w:hAnsi="Times New Roman"/>
             <w:noProof/>
-            <w:kern w:val="2"/>
             <w:sz w:val="28"/>
             <w:szCs w:val="28"/>
-            <w14:ligatures w14:val="standardContextual"/>
           </w:rPr>
           <w:tab/>
         </w:r>
@@ -2242,7 +2224,7 @@
             <w:sz w:val="28"/>
             <w:szCs w:val="28"/>
           </w:rPr>
-          <w:instrText xml:space="preserve"> PAGEREF _Toc167387483 \h </w:instrText>
+          <w:instrText xml:space="preserve"> PAGEREF _Toc185997116 \h </w:instrText>
         </w:r>
         <w:r>
           <w:rPr>
@@ -2295,13 +2277,11 @@
         <w:rPr>
           <w:rFonts w:ascii="Times New Roman" w:hAnsi="Times New Roman"/>
           <w:noProof/>
-          <w:kern w:val="2"/>
-          <w:sz w:val="28"/>
-          <w:szCs w:val="28"/>
-          <w14:ligatures w14:val="standardContextual"/>
-        </w:rPr>
-      </w:pPr>
-      <w:hyperlink w:anchor="_Toc167387484" w:history="1">
+          <w:sz w:val="28"/>
+          <w:szCs w:val="28"/>
+        </w:rPr>
+      </w:pPr>
+      <w:hyperlink w:anchor="_Toc185997117" w:history="1">
         <w:r>
           <w:rPr>
             <w:rStyle w:val="af0"/>
@@ -2316,10 +2296,8 @@
           <w:rPr>
             <w:rFonts w:ascii="Times New Roman" w:hAnsi="Times New Roman"/>
             <w:noProof/>
-            <w:kern w:val="2"/>
             <w:sz w:val="28"/>
             <w:szCs w:val="28"/>
-            <w14:ligatures w14:val="standardContextual"/>
           </w:rPr>
           <w:tab/>
         </w:r>
@@ -2361,7 +2339,7 @@
             <w:sz w:val="28"/>
             <w:szCs w:val="28"/>
           </w:rPr>
-          <w:instrText xml:space="preserve"> PAGEREF _Toc167387484 \h </w:instrText>
+          <w:instrText xml:space="preserve"> PAGEREF _Toc185997117 \h </w:instrText>
         </w:r>
         <w:r>
           <w:rPr>
@@ -2406,16 +2384,129 @@
     </w:p>
     <w:p>
       <w:pPr>
+        <w:pStyle w:val="21"/>
+        <w:tabs>
+          <w:tab w:val="left" w:pos="880"/>
+          <w:tab w:val="right" w:leader="dot" w:pos="9627"/>
+        </w:tabs>
+        <w:rPr>
+          <w:rFonts w:ascii="Times New Roman" w:hAnsi="Times New Roman"/>
+          <w:noProof/>
+          <w:sz w:val="28"/>
+          <w:szCs w:val="28"/>
+        </w:rPr>
+      </w:pPr>
+      <w:hyperlink w:anchor="_Toc185997118" w:history="1">
+        <w:r>
+          <w:rPr>
+            <w:rStyle w:val="af0"/>
+            <w:rFonts w:ascii="Times New Roman" w:hAnsi="Times New Roman"/>
+            <w:noProof/>
+            <w:sz w:val="28"/>
+            <w:szCs w:val="28"/>
+          </w:rPr>
+          <w:t>2.4</w:t>
+        </w:r>
+        <w:r>
+          <w:rPr>
+            <w:rFonts w:ascii="Times New Roman" w:hAnsi="Times New Roman"/>
+            <w:noProof/>
+            <w:sz w:val="28"/>
+            <w:szCs w:val="28"/>
+          </w:rPr>
+          <w:tab/>
+        </w:r>
+        <w:r>
+          <w:rPr>
+            <w:rStyle w:val="af0"/>
+            <w:rFonts w:ascii="Times New Roman" w:hAnsi="Times New Roman"/>
+            <w:noProof/>
+            <w:sz w:val="28"/>
+            <w:szCs w:val="28"/>
+          </w:rPr>
+          <w:t>Разработка диаграммы прецедентов</w:t>
+        </w:r>
+        <w:r>
+          <w:rPr>
+            <w:rFonts w:ascii="Times New Roman" w:hAnsi="Times New Roman"/>
+            <w:noProof/>
+            <w:webHidden/>
+            <w:sz w:val="28"/>
+            <w:szCs w:val="28"/>
+          </w:rPr>
+          <w:tab/>
+        </w:r>
+        <w:r>
+          <w:rPr>
+            <w:rFonts w:ascii="Times New Roman" w:hAnsi="Times New Roman"/>
+            <w:noProof/>
+            <w:webHidden/>
+            <w:sz w:val="28"/>
+            <w:szCs w:val="28"/>
+          </w:rPr>
+          <w:fldChar w:fldCharType="begin"/>
+        </w:r>
+        <w:r>
+          <w:rPr>
+            <w:rFonts w:ascii="Times New Roman" w:hAnsi="Times New Roman"/>
+            <w:noProof/>
+            <w:webHidden/>
+            <w:sz w:val="28"/>
+            <w:szCs w:val="28"/>
+          </w:rPr>
+          <w:instrText xml:space="preserve"> PAGEREF _Toc185997118 \h </w:instrText>
+        </w:r>
+        <w:r>
+          <w:rPr>
+            <w:rFonts w:ascii="Times New Roman" w:hAnsi="Times New Roman"/>
+            <w:noProof/>
+            <w:webHidden/>
+            <w:sz w:val="28"/>
+            <w:szCs w:val="28"/>
+          </w:rPr>
+        </w:r>
+        <w:r>
+          <w:rPr>
+            <w:rFonts w:ascii="Times New Roman" w:hAnsi="Times New Roman"/>
+            <w:noProof/>
+            <w:webHidden/>
+            <w:sz w:val="28"/>
+            <w:szCs w:val="28"/>
+          </w:rPr>
+          <w:fldChar w:fldCharType="separate"/>
+        </w:r>
+        <w:r>
+          <w:rPr>
+            <w:rFonts w:ascii="Times New Roman" w:hAnsi="Times New Roman"/>
+            <w:noProof/>
+            <w:webHidden/>
+            <w:sz w:val="28"/>
+            <w:szCs w:val="28"/>
+          </w:rPr>
+          <w:t>14</w:t>
+        </w:r>
+        <w:r>
+          <w:rPr>
+            <w:rFonts w:ascii="Times New Roman" w:hAnsi="Times New Roman"/>
+            <w:noProof/>
+            <w:webHidden/>
+            <w:sz w:val="28"/>
+            <w:szCs w:val="28"/>
+          </w:rPr>
+          <w:fldChar w:fldCharType="end"/>
+        </w:r>
+      </w:hyperlink>
+    </w:p>
+    <w:p>
+      <w:pPr>
         <w:pStyle w:val="11"/>
         <w:rPr>
           <w:rFonts w:eastAsiaTheme="minorEastAsia"/>
           <w:noProof/>
-          <w:kern w:val="2"/>
-          <w:szCs w:val="28"/>
-          <w14:ligatures w14:val="standardContextual"/>
-        </w:rPr>
-      </w:pPr>
-      <w:hyperlink w:anchor="_Toc167387485" w:history="1">
+          <w:szCs w:val="28"/>
+        </w:rPr>
+      </w:pPr>
+      <w:hyperlink w:anchor="_Toc185997119" w:history="1">
         <w:r>
           <w:rPr>
             <w:rStyle w:val="af0"/>
@@ -2428,9 +2519,7 @@
           <w:rPr>
             <w:rFonts w:eastAsiaTheme="minorEastAsia"/>
             <w:noProof/>
-            <w:kern w:val="2"/>
             <w:szCs w:val="28"/>
-            <w14:ligatures w14:val="standardContextual"/>
           </w:rPr>
           <w:tab/>
         </w:r>
@@ -2464,7 +2553,7 @@
             <w:webHidden/>
             <w:szCs w:val="28"/>
           </w:rPr>
-          <w:instrText xml:space="preserve"> PAGEREF _Toc167387485 \h </w:instrText>
+          <w:instrText xml:space="preserve"> PAGEREF _Toc185997119 \h </w:instrText>
         </w:r>
         <w:r>
           <w:rPr>
@@ -2505,12 +2594,10 @@
         <w:rPr>
           <w:rFonts w:eastAsiaTheme="minorEastAsia"/>
           <w:noProof/>
-          <w:kern w:val="2"/>
-          <w:szCs w:val="28"/>
-          <w14:ligatures w14:val="standardContextual"/>
-        </w:rPr>
-      </w:pPr>
-      <w:hyperlink w:anchor="_Toc167387486" w:history="1">
+          <w:szCs w:val="28"/>
+        </w:rPr>
+      </w:pPr>
+      <w:hyperlink w:anchor="_Toc185997120" w:history="1">
         <w:r>
           <w:rPr>
             <w:rStyle w:val="af0"/>
@@ -2523,9 +2610,7 @@
           <w:rPr>
             <w:rFonts w:eastAsiaTheme="minorEastAsia"/>
             <w:noProof/>
-            <w:kern w:val="2"/>
             <w:szCs w:val="28"/>
-            <w14:ligatures w14:val="standardContextual"/>
           </w:rPr>
           <w:tab/>
         </w:r>
@@ -2559,7 +2644,7 @@
             <w:webHidden/>
             <w:szCs w:val="28"/>
           </w:rPr>
-          <w:instrText xml:space="preserve"> PAGEREF _Toc167387486 \h </w:instrText>
+          <w:instrText xml:space="preserve"> PAGEREF _Toc185997120 \h </w:instrText>
         </w:r>
         <w:r>
           <w:rPr>
@@ -2596,16 +2681,129 @@
     </w:p>
     <w:p>
       <w:pPr>
+        <w:pStyle w:val="21"/>
+        <w:tabs>
+          <w:tab w:val="left" w:pos="880"/>
+          <w:tab w:val="right" w:leader="dot" w:pos="9627"/>
+        </w:tabs>
+        <w:rPr>
+          <w:rFonts w:ascii="Times New Roman" w:hAnsi="Times New Roman"/>
+          <w:noProof/>
+          <w:sz w:val="28"/>
+          <w:szCs w:val="28"/>
+        </w:rPr>
+      </w:pPr>
+      <w:hyperlink w:anchor="_Toc185997121" w:history="1">
+        <w:r>
+          <w:rPr>
+            <w:rStyle w:val="af0"/>
+            <w:rFonts w:ascii="Times New Roman" w:hAnsi="Times New Roman"/>
+            <w:noProof/>
+            <w:sz w:val="28"/>
+            <w:szCs w:val="28"/>
+          </w:rPr>
+          <w:t>4.1</w:t>
+        </w:r>
+        <w:r>
+          <w:rPr>
+            <w:rFonts w:ascii="Times New Roman" w:hAnsi="Times New Roman"/>
+            <w:noProof/>
+            <w:sz w:val="28"/>
+            <w:szCs w:val="28"/>
+          </w:rPr>
+          <w:tab/>
+        </w:r>
+        <w:r>
+          <w:rPr>
+            <w:rStyle w:val="af0"/>
+            <w:rFonts w:ascii="Times New Roman" w:hAnsi="Times New Roman"/>
+            <w:noProof/>
+            <w:sz w:val="28"/>
+            <w:szCs w:val="28"/>
+          </w:rPr>
+          <w:t>Руководство программиста</w:t>
+        </w:r>
+        <w:r>
+          <w:rPr>
+            <w:rFonts w:ascii="Times New Roman" w:hAnsi="Times New Roman"/>
+            <w:noProof/>
+            <w:webHidden/>
+            <w:sz w:val="28"/>
+            <w:szCs w:val="28"/>
+          </w:rPr>
+          <w:tab/>
+        </w:r>
+        <w:r>
+          <w:rPr>
+            <w:rFonts w:ascii="Times New Roman" w:hAnsi="Times New Roman"/>
+            <w:noProof/>
+            <w:webHidden/>
+            <w:sz w:val="28"/>
+            <w:szCs w:val="28"/>
+          </w:rPr>
+          <w:fldChar w:fldCharType="begin"/>
+        </w:r>
+        <w:r>
+          <w:rPr>
+            <w:rFonts w:ascii="Times New Roman" w:hAnsi="Times New Roman"/>
+            <w:noProof/>
+            <w:webHidden/>
+            <w:sz w:val="28"/>
+            <w:szCs w:val="28"/>
+          </w:rPr>
+          <w:instrText xml:space="preserve"> PAGEREF _Toc185997121 \h </w:instrText>
+        </w:r>
+        <w:r>
+          <w:rPr>
+            <w:rFonts w:ascii="Times New Roman" w:hAnsi="Times New Roman"/>
+            <w:noProof/>
+            <w:webHidden/>
+            <w:sz w:val="28"/>
+            <w:szCs w:val="28"/>
+          </w:rPr>
+        </w:r>
+        <w:r>
+          <w:rPr>
+            <w:rFonts w:ascii="Times New Roman" w:hAnsi="Times New Roman"/>
+            <w:noProof/>
+            <w:webHidden/>
+            <w:sz w:val="28"/>
+            <w:szCs w:val="28"/>
+          </w:rPr>
+          <w:fldChar w:fldCharType="separate"/>
+        </w:r>
+        <w:r>
+          <w:rPr>
+            <w:rFonts w:ascii="Times New Roman" w:hAnsi="Times New Roman"/>
+            <w:noProof/>
+            <w:webHidden/>
+            <w:sz w:val="28"/>
+            <w:szCs w:val="28"/>
+          </w:rPr>
+          <w:t>18</w:t>
+        </w:r>
+        <w:r>
+          <w:rPr>
+            <w:rFonts w:ascii="Times New Roman" w:hAnsi="Times New Roman"/>
+            <w:noProof/>
+            <w:webHidden/>
+            <w:sz w:val="28"/>
+            <w:szCs w:val="28"/>
+          </w:rPr>
+          <w:fldChar w:fldCharType="end"/>
+        </w:r>
+      </w:hyperlink>
+    </w:p>
+    <w:p>
+      <w:pPr>
         <w:pStyle w:val="11"/>
         <w:rPr>
           <w:rFonts w:eastAsiaTheme="minorEastAsia"/>
           <w:noProof/>
-          <w:kern w:val="2"/>
-          <w:szCs w:val="28"/>
-          <w14:ligatures w14:val="standardContextual"/>
-        </w:rPr>
-      </w:pPr>
-      <w:hyperlink w:anchor="_Toc167387487" w:history="1">
+          <w:szCs w:val="28"/>
+        </w:rPr>
+      </w:pPr>
+      <w:hyperlink w:anchor="_Toc185997122" w:history="1">
         <w:r>
           <w:rPr>
             <w:rStyle w:val="af0"/>
@@ -2618,9 +2816,7 @@
           <w:rPr>
             <w:rFonts w:eastAsiaTheme="minorEastAsia"/>
             <w:noProof/>
-            <w:kern w:val="2"/>
             <w:szCs w:val="28"/>
-            <w14:ligatures w14:val="standardContextual"/>
           </w:rPr>
           <w:tab/>
         </w:r>
@@ -2654,7 +2850,7 @@
             <w:webHidden/>
             <w:szCs w:val="28"/>
           </w:rPr>
-          <w:instrText xml:space="preserve"> PAGEREF _Toc167387487 \h </w:instrText>
+          <w:instrText xml:space="preserve"> PAGEREF _Toc185997122 \h </w:instrText>
         </w:r>
         <w:r>
           <w:rPr>
@@ -2695,12 +2891,10 @@
         <w:rPr>
           <w:rFonts w:eastAsiaTheme="minorEastAsia"/>
           <w:noProof/>
-          <w:kern w:val="2"/>
-          <w:szCs w:val="28"/>
-          <w14:ligatures w14:val="standardContextual"/>
-        </w:rPr>
-      </w:pPr>
-      <w:hyperlink w:anchor="_Toc167387488" w:history="1">
+          <w:szCs w:val="28"/>
+        </w:rPr>
+      </w:pPr>
+      <w:hyperlink w:anchor="_Toc185997123" w:history="1">
         <w:r>
           <w:rPr>
             <w:rStyle w:val="af0"/>
@@ -2732,7 +2926,7 @@
             <w:webHidden/>
             <w:szCs w:val="28"/>
           </w:rPr>
-          <w:instrText xml:space="preserve"> PAGEREF _Toc167387488 \h </w:instrText>
+          <w:instrText xml:space="preserve"> PAGEREF _Toc185997123 \h </w:instrText>
         </w:r>
         <w:r>
           <w:rPr>
@@ -2773,12 +2967,10 @@
         <w:rPr>
           <w:rFonts w:eastAsiaTheme="minorEastAsia"/>
           <w:noProof/>
-          <w:kern w:val="2"/>
-          <w:szCs w:val="28"/>
-          <w14:ligatures w14:val="standardContextual"/>
-        </w:rPr>
-      </w:pPr>
-      <w:hyperlink w:anchor="_Toc167387489" w:history="1">
+          <w:szCs w:val="28"/>
+        </w:rPr>
+      </w:pPr>
+      <w:hyperlink w:anchor="_Toc185997124" w:history="1">
         <w:r>
           <w:rPr>
             <w:rStyle w:val="af0"/>
@@ -2810,7 +3002,7 @@
             <w:webHidden/>
             <w:szCs w:val="28"/>
           </w:rPr>
-          <w:instrText xml:space="preserve"> PAGEREF _Toc167387489 \h </w:instrText>
+          <w:instrText xml:space="preserve"> PAGEREF _Toc185997124 \h </w:instrText>
         </w:r>
         <w:r>
           <w:rPr>
@@ -2851,12 +3043,10 @@
         <w:rPr>
           <w:rFonts w:eastAsiaTheme="minorEastAsia"/>
           <w:noProof/>
-          <w:kern w:val="2"/>
-          <w:szCs w:val="28"/>
-          <w14:ligatures w14:val="standardContextual"/>
-        </w:rPr>
-      </w:pPr>
-      <w:hyperlink w:anchor="_Toc167387490" w:history="1">
+          <w:szCs w:val="28"/>
+        </w:rPr>
+      </w:pPr>
+      <w:hyperlink w:anchor="_Toc185997125" w:history="1">
         <w:r>
           <w:rPr>
             <w:rStyle w:val="af0"/>
@@ -2887,7 +3077,7 @@
             <w:webHidden/>
             <w:szCs w:val="28"/>
           </w:rPr>
-          <w:instrText xml:space="preserve"> PAGEREF _Toc167387490 \h </w:instrText>
+          <w:instrText xml:space="preserve"> PAGEREF _Toc185997125 \h </w:instrText>
         </w:r>
         <w:r>
           <w:rPr>
@@ -2928,12 +3118,10 @@
         <w:rPr>
           <w:rFonts w:eastAsiaTheme="minorEastAsia"/>
           <w:noProof/>
-          <w:kern w:val="2"/>
-          <w:szCs w:val="28"/>
-          <w14:ligatures w14:val="standardContextual"/>
-        </w:rPr>
-      </w:pPr>
-      <w:hyperlink w:anchor="_Toc167387491" w:history="1">
+          <w:szCs w:val="28"/>
+        </w:rPr>
+      </w:pPr>
+      <w:hyperlink w:anchor="_Toc185997126" w:history="1">
         <w:r>
           <w:rPr>
             <w:rStyle w:val="af0"/>
@@ -2964,7 +3152,7 @@
             <w:webHidden/>
             <w:szCs w:val="28"/>
           </w:rPr>
-          <w:instrText xml:space="preserve"> PAGEREF _Toc167387491 \h </w:instrText>
+          <w:instrText xml:space="preserve"> PAGEREF _Toc185997126 \h </w:instrText>
         </w:r>
         <w:r>
           <w:rPr>
@@ -3005,28 +3193,17 @@
         <w:rPr>
           <w:rFonts w:eastAsiaTheme="minorEastAsia"/>
           <w:noProof/>
-          <w:kern w:val="2"/>
-          <w:szCs w:val="28"/>
-          <w14:ligatures w14:val="standardContextual"/>
-        </w:rPr>
-      </w:pPr>
-      <w:hyperlink w:anchor="_Toc167387492" w:history="1">
+          <w:szCs w:val="28"/>
+        </w:rPr>
+      </w:pPr>
+      <w:hyperlink w:anchor="_Toc185997127" w:history="1">
         <w:r>
           <w:rPr>
             <w:rStyle w:val="af0"/>
             <w:noProof/>
             <w:szCs w:val="28"/>
           </w:rPr>
-          <w:t xml:space="preserve">Приложение </w:t>
-        </w:r>
-        <w:r>
-          <w:rPr>
-            <w:rStyle w:val="af0"/>
-            <w:noProof/>
-            <w:szCs w:val="28"/>
-            <w:lang w:val="en-US"/>
-          </w:rPr>
-          <w:t>3</w:t>
+          <w:t>Приложение 3</w:t>
         </w:r>
         <w:r>
           <w:rPr>
@@ -3050,7 +3227,7 @@
             <w:webHidden/>
             <w:szCs w:val="28"/>
           </w:rPr>
-          <w:instrText xml:space="preserve"> PAGEREF _Toc167387492 \h </w:instrText>
+          <w:instrText xml:space="preserve"> PAGEREF _Toc185997127 \h </w:instrText>
         </w:r>
         <w:r>
           <w:rPr>
@@ -3172,7 +3349,7 @@
           <w:szCs w:val="28"/>
         </w:rPr>
       </w:pPr>
-      <w:bookmarkStart w:id="0" w:name="_Toc167387479"/>
+      <w:bookmarkStart w:id="0" w:name="_Toc185997112"/>
       <w:r>
         <w:lastRenderedPageBreak/>
         <w:t>Введение</w:t>
@@ -3833,7 +4010,7 @@
         <w:ind w:left="284" w:firstLine="425"/>
         <w:jc w:val="both"/>
       </w:pPr>
-      <w:bookmarkStart w:id="1" w:name="_Toc167387480"/>
+      <w:bookmarkStart w:id="1" w:name="_Toc185997113"/>
       <w:r>
         <w:lastRenderedPageBreak/>
         <w:t>Анализ технического задания</w:t>
@@ -6143,7 +6320,7 @@
         <w:ind w:left="284" w:firstLine="425"/>
         <w:jc w:val="both"/>
       </w:pPr>
-      <w:bookmarkStart w:id="2" w:name="_Toc167387481"/>
+      <w:bookmarkStart w:id="2" w:name="_Toc185997114"/>
       <w:r>
         <w:lastRenderedPageBreak/>
         <w:t>Разработка моделей данных</w:t>
@@ -6163,7 +6340,7 @@
           <w:spacing w:val="0"/>
         </w:rPr>
       </w:pPr>
-      <w:bookmarkStart w:id="3" w:name="_Toc167387482"/>
+      <w:bookmarkStart w:id="3" w:name="_Toc185997115"/>
       <w:r>
         <w:rPr>
           <w:rStyle w:val="af1"/>
@@ -6386,7 +6563,7 @@
           <w:spacing w:val="0"/>
         </w:rPr>
       </w:pPr>
-      <w:bookmarkStart w:id="4" w:name="_Toc167387483"/>
+      <w:bookmarkStart w:id="4" w:name="_Toc185997116"/>
       <w:r>
         <w:rPr>
           <w:rStyle w:val="af1"/>
@@ -6895,7 +7072,7 @@
         <w:spacing w:after="240"/>
         <w:ind w:left="284" w:firstLine="425"/>
       </w:pPr>
-      <w:bookmarkStart w:id="6" w:name="_Toc167387484"/>
+      <w:bookmarkStart w:id="6" w:name="_Toc185997117"/>
       <w:r>
         <w:t>Физическая модель данных</w:t>
       </w:r>
@@ -7273,11 +7450,13 @@
         <w:ind w:left="284" w:firstLine="425"/>
       </w:pPr>
       <w:bookmarkStart w:id="7" w:name="_Toc185629939"/>
+      <w:bookmarkStart w:id="8" w:name="_Toc185997118"/>
       <w:r>
         <w:lastRenderedPageBreak/>
         <w:t>Разработка диаграммы прецедентов</w:t>
       </w:r>
       <w:bookmarkEnd w:id="7"/>
+      <w:bookmarkEnd w:id="8"/>
     </w:p>
     <w:p>
       <w:pPr>
@@ -7696,12 +7875,12 @@
         <w:ind w:left="284" w:firstLine="425"/>
         <w:jc w:val="both"/>
       </w:pPr>
-      <w:bookmarkStart w:id="8" w:name="_Toc167387485"/>
+      <w:bookmarkStart w:id="9" w:name="_Toc185997119"/>
       <w:r>
         <w:lastRenderedPageBreak/>
         <w:t>Проектирование работы системы</w:t>
       </w:r>
-      <w:bookmarkEnd w:id="8"/>
+      <w:bookmarkEnd w:id="9"/>
     </w:p>
     <w:p>
       <w:pPr>
@@ -8711,12 +8890,12 @@
         <w:ind w:left="284" w:firstLine="425"/>
         <w:jc w:val="both"/>
       </w:pPr>
-      <w:bookmarkStart w:id="9" w:name="_Toc167387486"/>
+      <w:bookmarkStart w:id="10" w:name="_Toc185997120"/>
       <w:r>
         <w:lastRenderedPageBreak/>
         <w:t>Разработка и реализация системы</w:t>
       </w:r>
-      <w:bookmarkEnd w:id="9"/>
+      <w:bookmarkEnd w:id="10"/>
     </w:p>
     <w:p>
       <w:pPr>
@@ -9159,7 +9338,8 @@
           <w:spacing w:val="0"/>
         </w:rPr>
       </w:pPr>
-      <w:bookmarkStart w:id="10" w:name="_Toc185629937"/>
+      <w:bookmarkStart w:id="11" w:name="_Toc185629937"/>
+      <w:bookmarkStart w:id="12" w:name="_Toc185997121"/>
       <w:r>
         <w:rPr>
           <w:rStyle w:val="af1"/>
@@ -9204,13 +9384,14 @@
         </w:rPr>
         <w:tab/>
       </w:r>
-      <w:bookmarkEnd w:id="10"/>
+      <w:bookmarkEnd w:id="11"/>
       <w:r>
         <w:rPr>
           <w:szCs w:val="28"/>
         </w:rPr>
         <w:t>Руководство программиста</w:t>
       </w:r>
+      <w:bookmarkEnd w:id="12"/>
       <w:r>
         <w:rPr>
           <w:rStyle w:val="af1"/>
@@ -15832,7 +16013,7 @@
         <w:ind w:left="284" w:firstLine="425"/>
         <w:jc w:val="both"/>
       </w:pPr>
-      <w:bookmarkStart w:id="11" w:name="_Toc167387487"/>
+      <w:bookmarkStart w:id="13" w:name="_Toc185997122"/>
       <w:r>
         <w:lastRenderedPageBreak/>
         <w:t>Тестирование</w:t>
@@ -15840,7 +16021,7 @@
       <w:r>
         <w:t xml:space="preserve"> системы</w:t>
       </w:r>
-      <w:bookmarkEnd w:id="11"/>
+      <w:bookmarkEnd w:id="13"/>
     </w:p>
     <w:p/>
     <w:p>
@@ -16152,12 +16333,6 @@
         <w:gridCol w:w="6662"/>
       </w:tblGrid>
       <w:tr>
-        <w:tblPrEx>
-          <w:tblCellMar>
-            <w:top w:w="0" w:type="dxa"/>
-            <w:bottom w:w="0" w:type="dxa"/>
-          </w:tblCellMar>
-        </w:tblPrEx>
         <w:trPr>
           <w:trHeight w:val="290"/>
         </w:trPr>
@@ -16209,12 +16384,6 @@
         </w:tc>
       </w:tr>
       <w:tr>
-        <w:tblPrEx>
-          <w:tblCellMar>
-            <w:top w:w="0" w:type="dxa"/>
-            <w:bottom w:w="0" w:type="dxa"/>
-          </w:tblCellMar>
-        </w:tblPrEx>
         <w:trPr>
           <w:trHeight w:val="290"/>
         </w:trPr>
@@ -16266,12 +16435,6 @@
         </w:tc>
       </w:tr>
       <w:tr>
-        <w:tblPrEx>
-          <w:tblCellMar>
-            <w:top w:w="0" w:type="dxa"/>
-            <w:bottom w:w="0" w:type="dxa"/>
-          </w:tblCellMar>
-        </w:tblPrEx>
         <w:trPr>
           <w:trHeight w:val="290"/>
         </w:trPr>
@@ -16373,12 +16536,6 @@
         </w:tc>
       </w:tr>
       <w:tr>
-        <w:tblPrEx>
-          <w:tblCellMar>
-            <w:top w:w="0" w:type="dxa"/>
-            <w:bottom w:w="0" w:type="dxa"/>
-          </w:tblCellMar>
-        </w:tblPrEx>
         <w:trPr>
           <w:trHeight w:val="290"/>
         </w:trPr>
@@ -16448,12 +16605,6 @@
         </w:tc>
       </w:tr>
       <w:tr>
-        <w:tblPrEx>
-          <w:tblCellMar>
-            <w:top w:w="0" w:type="dxa"/>
-            <w:bottom w:w="0" w:type="dxa"/>
-          </w:tblCellMar>
-        </w:tblPrEx>
         <w:trPr>
           <w:trHeight w:val="290"/>
         </w:trPr>
@@ -16523,12 +16674,6 @@
         </w:tc>
       </w:tr>
       <w:tr>
-        <w:tblPrEx>
-          <w:tblCellMar>
-            <w:top w:w="0" w:type="dxa"/>
-            <w:bottom w:w="0" w:type="dxa"/>
-          </w:tblCellMar>
-        </w:tblPrEx>
         <w:trPr>
           <w:trHeight w:val="290"/>
         </w:trPr>
@@ -16618,12 +16763,6 @@
         </w:tc>
       </w:tr>
       <w:tr>
-        <w:tblPrEx>
-          <w:tblCellMar>
-            <w:top w:w="0" w:type="dxa"/>
-            <w:bottom w:w="0" w:type="dxa"/>
-          </w:tblCellMar>
-        </w:tblPrEx>
         <w:trPr>
           <w:trHeight w:val="290"/>
         </w:trPr>
@@ -16663,12 +16802,6 @@
         </w:tc>
       </w:tr>
       <w:tr>
-        <w:tblPrEx>
-          <w:tblCellMar>
-            <w:top w:w="0" w:type="dxa"/>
-            <w:bottom w:w="0" w:type="dxa"/>
-          </w:tblCellMar>
-        </w:tblPrEx>
         <w:trPr>
           <w:trHeight w:val="290"/>
         </w:trPr>
@@ -16767,12 +16900,6 @@
         <w:gridCol w:w="6662"/>
       </w:tblGrid>
       <w:tr>
-        <w:tblPrEx>
-          <w:tblCellMar>
-            <w:top w:w="0" w:type="dxa"/>
-            <w:bottom w:w="0" w:type="dxa"/>
-          </w:tblCellMar>
-        </w:tblPrEx>
         <w:trPr>
           <w:trHeight w:val="290"/>
         </w:trPr>
@@ -16824,12 +16951,6 @@
         </w:tc>
       </w:tr>
       <w:tr>
-        <w:tblPrEx>
-          <w:tblCellMar>
-            <w:top w:w="0" w:type="dxa"/>
-            <w:bottom w:w="0" w:type="dxa"/>
-          </w:tblCellMar>
-        </w:tblPrEx>
         <w:trPr>
           <w:trHeight w:val="290"/>
         </w:trPr>
@@ -16881,12 +17002,6 @@
         </w:tc>
       </w:tr>
       <w:tr>
-        <w:tblPrEx>
-          <w:tblCellMar>
-            <w:top w:w="0" w:type="dxa"/>
-            <w:bottom w:w="0" w:type="dxa"/>
-          </w:tblCellMar>
-        </w:tblPrEx>
         <w:trPr>
           <w:trHeight w:val="290"/>
         </w:trPr>
@@ -16950,12 +17065,6 @@
         </w:tc>
       </w:tr>
       <w:tr>
-        <w:tblPrEx>
-          <w:tblCellMar>
-            <w:top w:w="0" w:type="dxa"/>
-            <w:bottom w:w="0" w:type="dxa"/>
-          </w:tblCellMar>
-        </w:tblPrEx>
         <w:trPr>
           <w:trHeight w:val="290"/>
         </w:trPr>
@@ -16995,12 +17104,6 @@
         </w:tc>
       </w:tr>
       <w:tr>
-        <w:tblPrEx>
-          <w:tblCellMar>
-            <w:top w:w="0" w:type="dxa"/>
-            <w:bottom w:w="0" w:type="dxa"/>
-          </w:tblCellMar>
-        </w:tblPrEx>
         <w:trPr>
           <w:trHeight w:val="290"/>
         </w:trPr>
@@ -17052,12 +17155,6 @@
         </w:tc>
       </w:tr>
       <w:tr>
-        <w:tblPrEx>
-          <w:tblCellMar>
-            <w:top w:w="0" w:type="dxa"/>
-            <w:bottom w:w="0" w:type="dxa"/>
-          </w:tblCellMar>
-        </w:tblPrEx>
         <w:trPr>
           <w:trHeight w:val="290"/>
         </w:trPr>
@@ -17163,12 +17260,6 @@
         </w:tc>
       </w:tr>
       <w:tr>
-        <w:tblPrEx>
-          <w:tblCellMar>
-            <w:top w:w="0" w:type="dxa"/>
-            <w:bottom w:w="0" w:type="dxa"/>
-          </w:tblCellMar>
-        </w:tblPrEx>
         <w:trPr>
           <w:trHeight w:val="290"/>
         </w:trPr>
@@ -17238,12 +17329,6 @@
         </w:tc>
       </w:tr>
       <w:tr>
-        <w:tblPrEx>
-          <w:tblCellMar>
-            <w:top w:w="0" w:type="dxa"/>
-            <w:bottom w:w="0" w:type="dxa"/>
-          </w:tblCellMar>
-        </w:tblPrEx>
         <w:trPr>
           <w:trHeight w:val="290"/>
         </w:trPr>
@@ -17283,12 +17368,6 @@
         </w:tc>
       </w:tr>
       <w:tr>
-        <w:tblPrEx>
-          <w:tblCellMar>
-            <w:top w:w="0" w:type="dxa"/>
-            <w:bottom w:w="0" w:type="dxa"/>
-          </w:tblCellMar>
-        </w:tblPrEx>
         <w:trPr>
           <w:trHeight w:val="290"/>
         </w:trPr>
@@ -17340,12 +17419,6 @@
         </w:tc>
       </w:tr>
       <w:tr>
-        <w:tblPrEx>
-          <w:tblCellMar>
-            <w:top w:w="0" w:type="dxa"/>
-            <w:bottom w:w="0" w:type="dxa"/>
-          </w:tblCellMar>
-        </w:tblPrEx>
         <w:trPr>
           <w:trHeight w:val="290"/>
         </w:trPr>
@@ -17451,12 +17524,6 @@
         </w:tc>
       </w:tr>
       <w:tr>
-        <w:tblPrEx>
-          <w:tblCellMar>
-            <w:top w:w="0" w:type="dxa"/>
-            <w:bottom w:w="0" w:type="dxa"/>
-          </w:tblCellMar>
-        </w:tblPrEx>
         <w:trPr>
           <w:trHeight w:val="290"/>
         </w:trPr>
@@ -17526,12 +17593,6 @@
         </w:tc>
       </w:tr>
       <w:tr>
-        <w:tblPrEx>
-          <w:tblCellMar>
-            <w:top w:w="0" w:type="dxa"/>
-            <w:bottom w:w="0" w:type="dxa"/>
-          </w:tblCellMar>
-        </w:tblPrEx>
         <w:trPr>
           <w:trHeight w:val="290"/>
         </w:trPr>
@@ -17637,7 +17698,7 @@
           <w:lang w:eastAsia="en-US"/>
         </w:rPr>
       </w:pPr>
-      <w:bookmarkStart w:id="12" w:name="_Toc167387488"/>
+      <w:bookmarkStart w:id="14" w:name="_Toc185997123"/>
       <w:r>
         <w:rPr>
           <w:lang w:eastAsia="en-US"/>
@@ -17645,7 +17706,7 @@
         <w:lastRenderedPageBreak/>
         <w:t>Заключение</w:t>
       </w:r>
-      <w:bookmarkEnd w:id="12"/>
+      <w:bookmarkEnd w:id="14"/>
     </w:p>
     <w:p>
       <w:pPr>
@@ -17852,7 +17913,7 @@
           <w:lang w:eastAsia="en-US"/>
         </w:rPr>
       </w:pPr>
-      <w:bookmarkStart w:id="13" w:name="_Toc167387489"/>
+      <w:bookmarkStart w:id="15" w:name="_Toc185997124"/>
       <w:r>
         <w:rPr>
           <w:lang w:eastAsia="en-US"/>
@@ -17860,7 +17921,7 @@
         <w:lastRenderedPageBreak/>
         <w:t>Список литературы</w:t>
       </w:r>
-      <w:bookmarkEnd w:id="13"/>
+      <w:bookmarkEnd w:id="15"/>
     </w:p>
     <w:p>
       <w:pPr>
@@ -18483,12 +18544,12 @@
         <w:spacing w:after="240"/>
         <w:jc w:val="center"/>
       </w:pPr>
-      <w:bookmarkStart w:id="14" w:name="_Toc167387490"/>
+      <w:bookmarkStart w:id="16" w:name="_Toc185997125"/>
       <w:r>
         <w:lastRenderedPageBreak/>
         <w:t>Приложение 1</w:t>
       </w:r>
-      <w:bookmarkEnd w:id="14"/>
+      <w:bookmarkEnd w:id="16"/>
     </w:p>
     <w:p>
       <w:pPr>
@@ -18984,8 +19045,6 @@
           </wp:inline>
         </w:drawing>
       </w:r>
-      <w:bookmarkStart w:id="15" w:name="_GoBack"/>
-      <w:bookmarkEnd w:id="15"/>
     </w:p>
     <w:p>
       <w:pPr>
@@ -19005,25 +19064,7 @@
           <w:sz w:val="28"/>
           <w:szCs w:val="28"/>
         </w:rPr>
-        <w:t xml:space="preserve">Рисунок </w:t>
-      </w:r>
-      <w:r>
-        <w:rPr>
-          <w:rFonts w:cs="Arial"/>
-          <w:bCs/>
-          <w:sz w:val="28"/>
-          <w:szCs w:val="28"/>
-        </w:rPr>
-        <w:t>5</w:t>
-      </w:r>
-      <w:r>
-        <w:rPr>
-          <w:rFonts w:cs="Arial"/>
-          <w:bCs/>
-          <w:sz w:val="28"/>
-          <w:szCs w:val="28"/>
-        </w:rPr>
-        <w:t xml:space="preserve"> – </w:t>
+        <w:t xml:space="preserve">Рисунок 5 – </w:t>
       </w:r>
       <w:r>
         <w:rPr>
@@ -19134,25 +19175,7 @@
           <w:sz w:val="28"/>
           <w:szCs w:val="28"/>
         </w:rPr>
-        <w:t xml:space="preserve">Рисунок </w:t>
-      </w:r>
-      <w:r>
-        <w:rPr>
-          <w:rFonts w:cs="Arial"/>
-          <w:bCs/>
-          <w:sz w:val="28"/>
-          <w:szCs w:val="28"/>
-        </w:rPr>
-        <w:t>6</w:t>
-      </w:r>
-      <w:r>
-        <w:rPr>
-          <w:rFonts w:cs="Arial"/>
-          <w:bCs/>
-          <w:sz w:val="28"/>
-          <w:szCs w:val="28"/>
-        </w:rPr>
-        <w:t xml:space="preserve"> – </w:t>
+        <w:t xml:space="preserve">Рисунок 6 – </w:t>
       </w:r>
       <w:r>
         <w:rPr>
@@ -19193,7 +19216,7 @@
         <w:spacing w:after="240"/>
         <w:jc w:val="center"/>
       </w:pPr>
-      <w:bookmarkStart w:id="16" w:name="_Toc167387491"/>
+      <w:bookmarkStart w:id="17" w:name="_Toc185997126"/>
       <w:r>
         <w:lastRenderedPageBreak/>
         <w:t xml:space="preserve">Приложение </w:t>
@@ -19201,7 +19224,7 @@
       <w:r>
         <w:t>2</w:t>
       </w:r>
-      <w:bookmarkEnd w:id="16"/>
+      <w:bookmarkEnd w:id="17"/>
     </w:p>
     <w:p>
       <w:pPr>
@@ -19550,28 +19573,7 @@
           <w:sz w:val="28"/>
           <w:szCs w:val="28"/>
         </w:rPr>
-        <w:t>QR-код для перехода на репозиторий</w:t>
-      </w:r>
-      <w:r>
-        <w:rPr>
-          <w:sz w:val="28"/>
-          <w:szCs w:val="28"/>
-        </w:rPr>
-        <w:t xml:space="preserve"> с </w:t>
-      </w:r>
-      <w:r>
-        <w:rPr>
-          <w:sz w:val="28"/>
-          <w:szCs w:val="28"/>
-        </w:rPr>
-        <w:t xml:space="preserve">клиентским </w:t>
-      </w:r>
-      <w:r>
-        <w:rPr>
-          <w:sz w:val="28"/>
-          <w:szCs w:val="28"/>
-        </w:rPr>
-        <w:t>приложением</w:t>
+        <w:t>QR-код для перехода на репозиторий с клиентским приложением</w:t>
       </w:r>
     </w:p>
     <w:p>
@@ -19597,7 +19599,7 @@
         <w:spacing w:after="240"/>
         <w:jc w:val="center"/>
       </w:pPr>
-      <w:bookmarkStart w:id="17" w:name="_Toc167387492"/>
+      <w:bookmarkStart w:id="18" w:name="_Toc185997127"/>
       <w:r>
         <w:lastRenderedPageBreak/>
         <w:t xml:space="preserve">Приложение </w:t>
@@ -19605,7 +19607,7 @@
       <w:r>
         <w:t>3</w:t>
       </w:r>
-      <w:bookmarkEnd w:id="17"/>
+      <w:bookmarkEnd w:id="18"/>
     </w:p>
     <w:p>
       <w:pPr>
@@ -20086,13 +20088,17 @@
       </w:pPr>
       <w:r>
         <w:rPr>
-          <w:noProof/>
+          <w:rFonts w:cs="Arial"/>
+          <w:bCs/>
+          <w:sz w:val="28"/>
+          <w:szCs w:val="28"/>
+          <w:lang w:val="en-US"/>
         </w:rPr>
         <w:drawing>
-          <wp:inline distT="0" distB="0" distL="0" distR="0" wp14:anchorId="2DD29D6C" wp14:editId="3031F0CD">
-            <wp:extent cx="4311015" cy="2144395"/>
-            <wp:effectExtent l="0" t="0" r="0" b="8255"/>
-            <wp:docPr id="76" name="Рисунок 76"/>
+          <wp:inline distT="0" distB="0" distL="0" distR="0" wp14:anchorId="1F90D3B8" wp14:editId="12170560">
+            <wp:extent cx="4305901" cy="2143424"/>
+            <wp:effectExtent l="0" t="0" r="0" b="9525"/>
+            <wp:docPr id="79" name="Рисунок 79"/>
             <wp:cNvGraphicFramePr>
               <a:graphicFrameLocks xmlns:a="http://schemas.openxmlformats.org/drawingml/2006/main" noChangeAspect="1"/>
             </wp:cNvGraphicFramePr>
@@ -20100,36 +20106,23 @@
               <a:graphicData uri="http://schemas.openxmlformats.org/drawingml/2006/picture">
                 <pic:pic xmlns:pic="http://schemas.openxmlformats.org/drawingml/2006/picture">
                   <pic:nvPicPr>
-                    <pic:cNvPr id="0" name="Picture 12"/>
-                    <pic:cNvPicPr>
-                      <a:picLocks noChangeAspect="1" noChangeArrowheads="1"/>
-                    </pic:cNvPicPr>
+                    <pic:cNvPr id="1" name=""/>
+                    <pic:cNvPicPr/>
                   </pic:nvPicPr>
                   <pic:blipFill>
-                    <a:blip r:embed="rId28">
-                      <a:extLst>
-                        <a:ext uri="{28A0092B-C50C-407E-A947-70E740481C1C}">
-                          <a14:useLocalDpi xmlns:a14="http://schemas.microsoft.com/office/drawing/2010/main" val="0"/>
-                        </a:ext>
-                      </a:extLst>
-                    </a:blip>
-                    <a:srcRect/>
+                    <a:blip r:embed="rId28"/>
                     <a:stretch>
                       <a:fillRect/>
                     </a:stretch>
                   </pic:blipFill>
-                  <pic:spPr bwMode="auto">
+                  <pic:spPr>
                     <a:xfrm>
                       <a:off x="0" y="0"/>
-                      <a:ext cx="4311015" cy="2144395"/>
+                      <a:ext cx="4305901" cy="2143424"/>
                     </a:xfrm>
                     <a:prstGeom prst="rect">
                       <a:avLst/>
                     </a:prstGeom>
-                    <a:noFill/>
-                    <a:ln>
-                      <a:noFill/>
-                    </a:ln>
                   </pic:spPr>
                 </pic:pic>
               </a:graphicData>
@@ -20137,6 +20130,8 @@
           </wp:inline>
         </w:drawing>
       </w:r>
+      <w:bookmarkStart w:id="19" w:name="_GoBack"/>
+      <w:bookmarkEnd w:id="19"/>
     </w:p>
     <w:p>
       <w:pPr>
@@ -22552,7 +22547,7 @@
             </wp:anchor>
           </w:drawing>
         </mc:Choice>
-        <mc:Fallback xmlns:w16sdtdh="http://schemas.microsoft.com/office/word/2020/wordml/sdtdatahash" xmlns:w16du="http://schemas.microsoft.com/office/word/2023/wordml/word16du" xmlns:w16="http://schemas.microsoft.com/office/word/2018/wordml" xmlns:w16cex="http://schemas.microsoft.com/office/word/2018/wordml/cex" xmlns:oel="http://schemas.microsoft.com/office/2019/extlst">
+        <mc:Fallback xmlns:oel="http://schemas.microsoft.com/office/2019/extlst" xmlns:w16cex="http://schemas.microsoft.com/office/word/2018/wordml/cex" xmlns:w16="http://schemas.microsoft.com/office/word/2018/wordml" xmlns:w16du="http://schemas.microsoft.com/office/word/2023/wordml/word16du" xmlns:w16sdtdh="http://schemas.microsoft.com/office/word/2020/wordml/sdtdatahash">
           <w:pict>
             <v:rect w14:anchorId="4A4F3D1C" id="Rectangle 1" o:spid="_x0000_s1026" style="position:absolute;margin-left:56.7pt;margin-top:19.85pt;width:518.8pt;height:802.3pt;z-index:251662848;visibility:visible;mso-wrap-style:square;mso-width-percent:0;mso-height-percent:0;mso-wrap-distance-left:9pt;mso-wrap-distance-top:0;mso-wrap-distance-right:9pt;mso-wrap-distance-bottom:0;mso-position-horizontal:absolute;mso-position-horizontal-relative:page;mso-position-vertical:absolute;mso-position-vertical-relative:page;mso-width-percent:0;mso-height-percent:0;mso-width-relative:page;mso-height-relative:page;v-text-anchor:top" o:gfxdata="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" o:allowincell="f" filled="f" strokeweight="2pt">
               <w10:wrap anchorx="page" anchory="page"/>
@@ -23915,7 +23910,21 @@
                                 <w:rPr>
                                   <w:sz w:val="18"/>
                                 </w:rPr>
-                                <w:t xml:space="preserve"> Разраб.</w:t>
+                                <w:t xml:space="preserve"> </w:t>
+                              </w:r>
+                              <w:proofErr w:type="spellStart"/>
+                              <w:r>
+                                <w:rPr>
+                                  <w:sz w:val="18"/>
+                                </w:rPr>
+                                <w:t>Разраб</w:t>
+                              </w:r>
+                              <w:proofErr w:type="spellEnd"/>
+                              <w:r>
+                                <w:rPr>
+                                  <w:sz w:val="18"/>
+                                </w:rPr>
+                                <w:t>.</w:t>
                               </w:r>
                             </w:p>
                           </w:txbxContent>
@@ -24064,7 +24073,21 @@
                                 <w:rPr>
                                   <w:sz w:val="18"/>
                                 </w:rPr>
-                                <w:t xml:space="preserve"> Провер.</w:t>
+                                <w:t xml:space="preserve"> </w:t>
+                              </w:r>
+                              <w:proofErr w:type="spellStart"/>
+                              <w:r>
+                                <w:rPr>
+                                  <w:sz w:val="18"/>
+                                </w:rPr>
+                                <w:t>Провер</w:t>
+                              </w:r>
+                              <w:proofErr w:type="spellEnd"/>
+                              <w:r>
+                                <w:rPr>
+                                  <w:sz w:val="18"/>
+                                </w:rPr>
+                                <w:t>.</w:t>
                               </w:r>
                             </w:p>
                           </w:txbxContent>
@@ -24213,7 +24236,21 @@
                                 <w:rPr>
                                   <w:sz w:val="18"/>
                                 </w:rPr>
-                                <w:t xml:space="preserve"> Реценз.</w:t>
+                                <w:t xml:space="preserve"> </w:t>
+                              </w:r>
+                              <w:proofErr w:type="spellStart"/>
+                              <w:r>
+                                <w:rPr>
+                                  <w:sz w:val="18"/>
+                                </w:rPr>
+                                <w:t>Реценз</w:t>
+                              </w:r>
+                              <w:proofErr w:type="spellEnd"/>
+                              <w:r>
+                                <w:rPr>
+                                  <w:sz w:val="18"/>
+                                </w:rPr>
+                                <w:t>.</w:t>
                               </w:r>
                             </w:p>
                           </w:txbxContent>
@@ -24344,7 +24381,13 @@
                                 <w:rPr>
                                   <w:sz w:val="18"/>
                                 </w:rPr>
-                                <w:t xml:space="preserve"> Н. Контр.</w:t>
+                                <w:t xml:space="preserve"> </w:t>
+                              </w:r>
+                              <w:r>
+                                <w:rPr>
+                                  <w:sz w:val="18"/>
+                                </w:rPr>
+                                <w:t>Н. Контр.</w:t>
                               </w:r>
                             </w:p>
                           </w:txbxContent>
@@ -24475,7 +24518,21 @@
                                 <w:rPr>
                                   <w:sz w:val="18"/>
                                 </w:rPr>
-                                <w:t xml:space="preserve"> Утверд.</w:t>
+                                <w:t xml:space="preserve"> </w:t>
+                              </w:r>
+                              <w:proofErr w:type="spellStart"/>
+                              <w:r>
+                                <w:rPr>
+                                  <w:sz w:val="18"/>
+                                </w:rPr>
+                                <w:t>Утверд</w:t>
+                              </w:r>
+                              <w:proofErr w:type="spellEnd"/>
+                              <w:r>
+                                <w:rPr>
+                                  <w:sz w:val="18"/>
+                                </w:rPr>
+                                <w:t>.</w:t>
                               </w:r>
                             </w:p>
                           </w:txbxContent>
@@ -25508,7 +25565,21 @@
                           <w:rPr>
                             <w:sz w:val="18"/>
                           </w:rPr>
-                          <w:t xml:space="preserve"> Разраб.</w:t>
+                          <w:t xml:space="preserve"> </w:t>
+                        </w:r>
+                        <w:proofErr w:type="spellStart"/>
+                        <w:r>
+                          <w:rPr>
+                            <w:sz w:val="18"/>
+                          </w:rPr>
+                          <w:t>Разраб</w:t>
+                        </w:r>
+                        <w:proofErr w:type="spellEnd"/>
+                        <w:r>
+                          <w:rPr>
+                            <w:sz w:val="18"/>
+                          </w:rPr>
+                          <w:t>.</w:t>
                         </w:r>
                       </w:p>
                     </w:txbxContent>
@@ -25555,7 +25626,21 @@
                           <w:rPr>
                             <w:sz w:val="18"/>
                           </w:rPr>
-                          <w:t xml:space="preserve"> Провер.</w:t>
+                          <w:t xml:space="preserve"> </w:t>
+                        </w:r>
+                        <w:proofErr w:type="spellStart"/>
+                        <w:r>
+                          <w:rPr>
+                            <w:sz w:val="18"/>
+                          </w:rPr>
+                          <w:t>Провер</w:t>
+                        </w:r>
+                        <w:proofErr w:type="spellEnd"/>
+                        <w:r>
+                          <w:rPr>
+                            <w:sz w:val="18"/>
+                          </w:rPr>
+                          <w:t>.</w:t>
                         </w:r>
                       </w:p>
                     </w:txbxContent>
@@ -25602,7 +25687,21 @@
                           <w:rPr>
                             <w:sz w:val="18"/>
                           </w:rPr>
-                          <w:t xml:space="preserve"> Реценз.</w:t>
+                          <w:t xml:space="preserve"> </w:t>
+                        </w:r>
+                        <w:proofErr w:type="spellStart"/>
+                        <w:r>
+                          <w:rPr>
+                            <w:sz w:val="18"/>
+                          </w:rPr>
+                          <w:t>Реценз</w:t>
+                        </w:r>
+                        <w:proofErr w:type="spellEnd"/>
+                        <w:r>
+                          <w:rPr>
+                            <w:sz w:val="18"/>
+                          </w:rPr>
+                          <w:t>.</w:t>
                         </w:r>
                       </w:p>
                     </w:txbxContent>
@@ -25631,7 +25730,13 @@
                           <w:rPr>
                             <w:sz w:val="18"/>
                           </w:rPr>
-                          <w:t xml:space="preserve"> Н. Контр.</w:t>
+                          <w:t xml:space="preserve"> </w:t>
+                        </w:r>
+                        <w:r>
+                          <w:rPr>
+                            <w:sz w:val="18"/>
+                          </w:rPr>
+                          <w:t>Н. Контр.</w:t>
                         </w:r>
                       </w:p>
                     </w:txbxContent>
@@ -25660,7 +25765,21 @@
                           <w:rPr>
                             <w:sz w:val="18"/>
                           </w:rPr>
-                          <w:t xml:space="preserve"> Утверд.</w:t>
+                          <w:t xml:space="preserve"> </w:t>
+                        </w:r>
+                        <w:proofErr w:type="spellStart"/>
+                        <w:r>
+                          <w:rPr>
+                            <w:sz w:val="18"/>
+                          </w:rPr>
+                          <w:t>Утверд</w:t>
+                        </w:r>
+                        <w:proofErr w:type="spellEnd"/>
+                        <w:r>
+                          <w:rPr>
+                            <w:sz w:val="18"/>
+                          </w:rPr>
+                          <w:t>.</w:t>
                         </w:r>
                       </w:p>
                     </w:txbxContent>
@@ -27910,11 +28029,19 @@
                                 <w:sz w:val="18"/>
                               </w:rPr>
                             </w:pPr>
+                            <w:proofErr w:type="spellStart"/>
                             <w:r>
                               <w:rPr>
                                 <w:sz w:val="18"/>
                               </w:rPr>
-                              <w:t>Изм.</w:t>
+                              <w:t>Изм</w:t>
+                            </w:r>
+                            <w:proofErr w:type="spellEnd"/>
+                            <w:r>
+                              <w:rPr>
+                                <w:sz w:val="18"/>
+                              </w:rPr>
+                              <w:t>.</w:t>
                             </w:r>
                           </w:p>
                         </w:txbxContent>
@@ -28046,7 +28173,21 @@
                               <w:rPr>
                                 <w:sz w:val="18"/>
                               </w:rPr>
-                              <w:t>№ докум.</w:t>
+                              <w:t xml:space="preserve">№ </w:t>
+                            </w:r>
+                            <w:proofErr w:type="spellStart"/>
+                            <w:r>
+                              <w:rPr>
+                                <w:sz w:val="18"/>
+                              </w:rPr>
+                              <w:t>докум</w:t>
+                            </w:r>
+                            <w:proofErr w:type="spellEnd"/>
+                            <w:r>
+                              <w:rPr>
+                                <w:sz w:val="18"/>
+                              </w:rPr>
+                              <w:t>.</w:t>
                             </w:r>
                           </w:p>
                         </w:txbxContent>
@@ -28108,12 +28249,14 @@
                                 <w:sz w:val="18"/>
                               </w:rPr>
                             </w:pPr>
+                            <w:proofErr w:type="spellStart"/>
                             <w:r>
                               <w:rPr>
                                 <w:sz w:val="18"/>
                               </w:rPr>
                               <w:t>Подпись</w:t>
                             </w:r>
+                            <w:proofErr w:type="spellEnd"/>
                           </w:p>
                         </w:txbxContent>
                       </wps:txbx>
@@ -28417,6 +28560,7 @@
                                 <w:lang w:val="en-US"/>
                               </w:rPr>
                             </w:pPr>
+                            <w:proofErr w:type="spellStart"/>
                             <w:r>
                               <w:rPr>
                                 <w:rFonts w:ascii="Arial" w:hAnsi="Arial" w:cs="Arial"/>
@@ -28439,7 +28583,16 @@
                                 <w:sz w:val="28"/>
                                 <w:szCs w:val="28"/>
                               </w:rPr>
-                              <w:t xml:space="preserve">У </w:t>
+                              <w:t>У</w:t>
+                            </w:r>
+                            <w:proofErr w:type="spellEnd"/>
+                            <w:r>
+                              <w:rPr>
+                                <w:rFonts w:ascii="Arial" w:hAnsi="Arial" w:cs="Arial"/>
+                                <w:sz w:val="28"/>
+                                <w:szCs w:val="28"/>
+                              </w:rPr>
+                              <w:t xml:space="preserve"> </w:t>
                             </w:r>
                             <w:r>
                               <w:rPr>
@@ -28553,11 +28706,19 @@
                           <w:sz w:val="18"/>
                         </w:rPr>
                       </w:pPr>
+                      <w:proofErr w:type="spellStart"/>
                       <w:r>
                         <w:rPr>
                           <w:sz w:val="18"/>
                         </w:rPr>
-                        <w:t>Изм.</w:t>
+                        <w:t>Изм</w:t>
+                      </w:r>
+                      <w:proofErr w:type="spellEnd"/>
+                      <w:r>
+                        <w:rPr>
+                          <w:sz w:val="18"/>
+                        </w:rPr>
+                        <w:t>.</w:t>
                       </w:r>
                     </w:p>
                   </w:txbxContent>
@@ -28599,7 +28760,21 @@
                         <w:rPr>
                           <w:sz w:val="18"/>
                         </w:rPr>
-                        <w:t>№ докум.</w:t>
+                        <w:t xml:space="preserve">№ </w:t>
+                      </w:r>
+                      <w:proofErr w:type="spellStart"/>
+                      <w:r>
+                        <w:rPr>
+                          <w:sz w:val="18"/>
+                        </w:rPr>
+                        <w:t>докум</w:t>
+                      </w:r>
+                      <w:proofErr w:type="spellEnd"/>
+                      <w:r>
+                        <w:rPr>
+                          <w:sz w:val="18"/>
+                        </w:rPr>
+                        <w:t>.</w:t>
                       </w:r>
                     </w:p>
                   </w:txbxContent>
@@ -28616,12 +28791,14 @@
                           <w:sz w:val="18"/>
                         </w:rPr>
                       </w:pPr>
+                      <w:proofErr w:type="spellStart"/>
                       <w:r>
                         <w:rPr>
                           <w:sz w:val="18"/>
                         </w:rPr>
                         <w:t>Подпись</w:t>
                       </w:r>
+                      <w:proofErr w:type="spellEnd"/>
                     </w:p>
                   </w:txbxContent>
                 </v:textbox>
@@ -28745,6 +28922,7 @@
                           <w:lang w:val="en-US"/>
                         </w:rPr>
                       </w:pPr>
+                      <w:proofErr w:type="spellStart"/>
                       <w:r>
                         <w:rPr>
                           <w:rFonts w:ascii="Arial" w:hAnsi="Arial" w:cs="Arial"/>
@@ -28767,7 +28945,16 @@
                           <w:sz w:val="28"/>
                           <w:szCs w:val="28"/>
                         </w:rPr>
-                        <w:t xml:space="preserve">У </w:t>
+                        <w:t>У</w:t>
+                      </w:r>
+                      <w:proofErr w:type="spellEnd"/>
+                      <w:r>
+                        <w:rPr>
+                          <w:rFonts w:ascii="Arial" w:hAnsi="Arial" w:cs="Arial"/>
+                          <w:sz w:val="28"/>
+                          <w:szCs w:val="28"/>
+                        </w:rPr>
+                        <w:t xml:space="preserve"> </w:t>
                       </w:r>
                       <w:r>
                         <w:rPr>
@@ -28875,7 +29062,7 @@
         <v:path o:extrusionok="f" gradientshapeok="t" o:connecttype="rect"/>
         <o:lock v:ext="edit" aspectratio="t"/>
       </v:shapetype>
-      <v:shape id="_x0000_i1396" type="#_x0000_t75" style="width:21.45pt;height:12.85pt" o:bullet="t">
+      <v:shape id="_x0000_i1028" type="#_x0000_t75" style="width:21.45pt;height:12.85pt" o:bullet="t">
         <v:imagedata r:id="rId1" o:title=""/>
       </v:shape>
     </w:pict>
@@ -32305,7 +32492,7 @@
 </file>
 
 <file path=customXml/itemProps1.xml><?xml version="1.0" encoding="utf-8"?>
-<ds:datastoreItem xmlns:ds="http://schemas.openxmlformats.org/officeDocument/2006/customXml" ds:itemID="{3415347E-BEAF-46E3-B7A3-2AA55A3B1F29}">
+<ds:datastoreItem xmlns:ds="http://schemas.openxmlformats.org/officeDocument/2006/customXml" ds:itemID="{BADBC973-2DCB-4109-8DE3-37A85EB53CC7}">
   <ds:schemaRefs>
     <ds:schemaRef ds:uri="http://schemas.openxmlformats.org/officeDocument/2006/bibliography"/>
   </ds:schemaRefs>

</xml_diff>

<commit_message>
remove border in annotation
</commit_message>
<xml_diff>
--- a/KR_Enterp_Kokurin.docx
+++ b/KR_Enterp_Kokurin.docx
@@ -334,7 +334,7 @@
               </wp:anchor>
             </w:drawing>
           </mc:Choice>
-          <mc:Fallback xmlns:oel="http://schemas.microsoft.com/office/2019/extlst" xmlns:w16cex="http://schemas.microsoft.com/office/word/2018/wordml/cex" xmlns:w16="http://schemas.microsoft.com/office/word/2018/wordml" xmlns:w16du="http://schemas.microsoft.com/office/word/2023/wordml/word16du" xmlns:w16sdtdh="http://schemas.microsoft.com/office/word/2020/wordml/sdtdatahash">
+          <mc:Fallback xmlns:w16sdtdh="http://schemas.microsoft.com/office/word/2020/wordml/sdtdatahash" xmlns:w16du="http://schemas.microsoft.com/office/word/2023/wordml/word16du" xmlns:w16="http://schemas.microsoft.com/office/word/2018/wordml" xmlns:w16cex="http://schemas.microsoft.com/office/word/2018/wordml/cex" xmlns:oel="http://schemas.microsoft.com/office/2019/extlst">
             <w:pict>
               <v:line w14:anchorId="63A81E8A" id="Line 10" o:spid="_x0000_s1026" style="position:absolute;z-index:251658240;visibility:visible;mso-wrap-style:square;mso-width-percent:0;mso-height-percent:0;mso-wrap-distance-left:9pt;mso-wrap-distance-top:0;mso-wrap-distance-right:9pt;mso-wrap-distance-bottom:0;mso-position-horizontal:absolute;mso-position-horizontal-relative:text;mso-position-vertical:absolute;mso-position-vertical-relative:text;mso-width-percent:0;mso-height-percent:0;mso-width-relative:page;mso-height-relative:page" from="36pt,19.4pt" to="468pt,19.4pt" o:gfxdata="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"/>
             </w:pict>
@@ -456,7 +456,7 @@
               </wp:anchor>
             </w:drawing>
           </mc:Choice>
-          <mc:Fallback xmlns:oel="http://schemas.microsoft.com/office/2019/extlst" xmlns:w16cex="http://schemas.microsoft.com/office/word/2018/wordml/cex" xmlns:w16="http://schemas.microsoft.com/office/word/2018/wordml" xmlns:w16du="http://schemas.microsoft.com/office/word/2023/wordml/word16du" xmlns:w16sdtdh="http://schemas.microsoft.com/office/word/2020/wordml/sdtdatahash">
+          <mc:Fallback xmlns:w16sdtdh="http://schemas.microsoft.com/office/word/2020/wordml/sdtdatahash" xmlns:w16du="http://schemas.microsoft.com/office/word/2023/wordml/word16du" xmlns:w16="http://schemas.microsoft.com/office/word/2018/wordml" xmlns:w16cex="http://schemas.microsoft.com/office/word/2018/wordml/cex" xmlns:oel="http://schemas.microsoft.com/office/2019/extlst">
             <w:pict>
               <v:line w14:anchorId="010E5FC1" id="Line 11" o:spid="_x0000_s1026" style="position:absolute;z-index:251659264;visibility:visible;mso-wrap-style:square;mso-width-percent:0;mso-height-percent:0;mso-wrap-distance-left:9pt;mso-wrap-distance-top:0;mso-wrap-distance-right:9pt;mso-wrap-distance-bottom:0;mso-position-horizontal:absolute;mso-position-horizontal-relative:text;mso-position-vertical:absolute;mso-position-vertical-relative:text;mso-width-percent:0;mso-height-percent:0;mso-width-relative:page;mso-height-relative:page" from="45pt,20.8pt" to="468pt,20.8pt" o:gfxdata="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"/>
             </w:pict>
@@ -1549,6 +1549,8 @@
       <w:r>
         <w:br w:type="page"/>
       </w:r>
+      <w:bookmarkStart w:id="0" w:name="_GoBack"/>
+      <w:bookmarkEnd w:id="0"/>
     </w:p>
     <w:p>
       <w:pPr>
@@ -3349,12 +3351,12 @@
           <w:szCs w:val="28"/>
         </w:rPr>
       </w:pPr>
-      <w:bookmarkStart w:id="0" w:name="_Toc185997112"/>
+      <w:bookmarkStart w:id="1" w:name="_Toc185997112"/>
       <w:r>
         <w:lastRenderedPageBreak/>
         <w:t>Введение</w:t>
       </w:r>
-      <w:bookmarkEnd w:id="0"/>
+      <w:bookmarkEnd w:id="1"/>
     </w:p>
     <w:p>
       <w:pPr>
@@ -4010,12 +4012,12 @@
         <w:ind w:left="284" w:firstLine="425"/>
         <w:jc w:val="both"/>
       </w:pPr>
-      <w:bookmarkStart w:id="1" w:name="_Toc185997113"/>
+      <w:bookmarkStart w:id="2" w:name="_Toc185997113"/>
       <w:r>
         <w:lastRenderedPageBreak/>
         <w:t>Анализ технического задания</w:t>
       </w:r>
-      <w:bookmarkEnd w:id="1"/>
+      <w:bookmarkEnd w:id="2"/>
     </w:p>
     <w:p>
       <w:pPr>
@@ -6320,12 +6322,12 @@
         <w:ind w:left="284" w:firstLine="425"/>
         <w:jc w:val="both"/>
       </w:pPr>
-      <w:bookmarkStart w:id="2" w:name="_Toc185997114"/>
+      <w:bookmarkStart w:id="3" w:name="_Toc185997114"/>
       <w:r>
         <w:lastRenderedPageBreak/>
         <w:t>Разработка моделей данных</w:t>
       </w:r>
-      <w:bookmarkEnd w:id="2"/>
+      <w:bookmarkEnd w:id="3"/>
     </w:p>
     <w:p>
       <w:pPr>
@@ -6340,7 +6342,7 @@
           <w:spacing w:val="0"/>
         </w:rPr>
       </w:pPr>
-      <w:bookmarkStart w:id="3" w:name="_Toc185997115"/>
+      <w:bookmarkStart w:id="4" w:name="_Toc185997115"/>
       <w:r>
         <w:rPr>
           <w:rStyle w:val="af1"/>
@@ -6366,7 +6368,7 @@
       <w:r>
         <w:t>Концептуальная модель данных</w:t>
       </w:r>
-      <w:bookmarkEnd w:id="3"/>
+      <w:bookmarkEnd w:id="4"/>
     </w:p>
     <w:p>
       <w:pPr>
@@ -6563,7 +6565,7 @@
           <w:spacing w:val="0"/>
         </w:rPr>
       </w:pPr>
-      <w:bookmarkStart w:id="4" w:name="_Toc185997116"/>
+      <w:bookmarkStart w:id="5" w:name="_Toc185997116"/>
       <w:r>
         <w:rPr>
           <w:rStyle w:val="af1"/>
@@ -6600,7 +6602,7 @@
       <w:r>
         <w:t>Логическая модель данных</w:t>
       </w:r>
-      <w:bookmarkEnd w:id="4"/>
+      <w:bookmarkEnd w:id="5"/>
       <w:r>
         <w:rPr>
           <w:rStyle w:val="af1"/>
@@ -7052,7 +7054,7 @@
           <w:szCs w:val="19"/>
         </w:rPr>
       </w:pPr>
-      <w:bookmarkStart w:id="5" w:name="_Hlk185976505"/>
+      <w:bookmarkStart w:id="6" w:name="_Hlk185976505"/>
       <w:r>
         <w:rPr>
           <w:color w:val="000000"/>
@@ -7072,11 +7074,11 @@
         <w:spacing w:after="240"/>
         <w:ind w:left="284" w:firstLine="425"/>
       </w:pPr>
-      <w:bookmarkStart w:id="6" w:name="_Toc185997117"/>
+      <w:bookmarkStart w:id="7" w:name="_Toc185997117"/>
       <w:r>
         <w:t>Физическая модель данных</w:t>
       </w:r>
-      <w:bookmarkEnd w:id="6"/>
+      <w:bookmarkEnd w:id="7"/>
     </w:p>
     <w:p>
       <w:pPr>
@@ -7101,7 +7103,7 @@
         </w:rPr>
         <w:t xml:space="preserve">Физические </w:t>
       </w:r>
-      <w:bookmarkEnd w:id="5"/>
+      <w:bookmarkEnd w:id="6"/>
       <w:r>
         <w:rPr>
           <w:sz w:val="28"/>
@@ -7449,14 +7451,14 @@
         <w:spacing w:after="240"/>
         <w:ind w:left="284" w:firstLine="425"/>
       </w:pPr>
-      <w:bookmarkStart w:id="7" w:name="_Toc185629939"/>
-      <w:bookmarkStart w:id="8" w:name="_Toc185997118"/>
+      <w:bookmarkStart w:id="8" w:name="_Toc185629939"/>
+      <w:bookmarkStart w:id="9" w:name="_Toc185997118"/>
       <w:r>
         <w:lastRenderedPageBreak/>
         <w:t>Разработка диаграммы прецедентов</w:t>
       </w:r>
-      <w:bookmarkEnd w:id="7"/>
       <w:bookmarkEnd w:id="8"/>
+      <w:bookmarkEnd w:id="9"/>
     </w:p>
     <w:p>
       <w:pPr>
@@ -7875,12 +7877,12 @@
         <w:ind w:left="284" w:firstLine="425"/>
         <w:jc w:val="both"/>
       </w:pPr>
-      <w:bookmarkStart w:id="9" w:name="_Toc185997119"/>
+      <w:bookmarkStart w:id="10" w:name="_Toc185997119"/>
       <w:r>
         <w:lastRenderedPageBreak/>
         <w:t>Проектирование работы системы</w:t>
       </w:r>
-      <w:bookmarkEnd w:id="9"/>
+      <w:bookmarkEnd w:id="10"/>
     </w:p>
     <w:p>
       <w:pPr>
@@ -8890,12 +8892,12 @@
         <w:ind w:left="284" w:firstLine="425"/>
         <w:jc w:val="both"/>
       </w:pPr>
-      <w:bookmarkStart w:id="10" w:name="_Toc185997120"/>
+      <w:bookmarkStart w:id="11" w:name="_Toc185997120"/>
       <w:r>
         <w:lastRenderedPageBreak/>
         <w:t>Разработка и реализация системы</w:t>
       </w:r>
-      <w:bookmarkEnd w:id="10"/>
+      <w:bookmarkEnd w:id="11"/>
     </w:p>
     <w:p>
       <w:pPr>
@@ -9338,8 +9340,8 @@
           <w:spacing w:val="0"/>
         </w:rPr>
       </w:pPr>
-      <w:bookmarkStart w:id="11" w:name="_Toc185629937"/>
-      <w:bookmarkStart w:id="12" w:name="_Toc185997121"/>
+      <w:bookmarkStart w:id="12" w:name="_Toc185629937"/>
+      <w:bookmarkStart w:id="13" w:name="_Toc185997121"/>
       <w:r>
         <w:rPr>
           <w:rStyle w:val="af1"/>
@@ -9384,14 +9386,14 @@
         </w:rPr>
         <w:tab/>
       </w:r>
-      <w:bookmarkEnd w:id="11"/>
+      <w:bookmarkEnd w:id="12"/>
       <w:r>
         <w:rPr>
           <w:szCs w:val="28"/>
         </w:rPr>
         <w:t>Руководство программиста</w:t>
       </w:r>
-      <w:bookmarkEnd w:id="12"/>
+      <w:bookmarkEnd w:id="13"/>
       <w:r>
         <w:rPr>
           <w:rStyle w:val="af1"/>
@@ -16013,7 +16015,7 @@
         <w:ind w:left="284" w:firstLine="425"/>
         <w:jc w:val="both"/>
       </w:pPr>
-      <w:bookmarkStart w:id="13" w:name="_Toc185997122"/>
+      <w:bookmarkStart w:id="14" w:name="_Toc185997122"/>
       <w:r>
         <w:lastRenderedPageBreak/>
         <w:t>Тестирование</w:t>
@@ -16021,7 +16023,7 @@
       <w:r>
         <w:t xml:space="preserve"> системы</w:t>
       </w:r>
-      <w:bookmarkEnd w:id="13"/>
+      <w:bookmarkEnd w:id="14"/>
     </w:p>
     <w:p/>
     <w:p>
@@ -17698,7 +17700,7 @@
           <w:lang w:eastAsia="en-US"/>
         </w:rPr>
       </w:pPr>
-      <w:bookmarkStart w:id="14" w:name="_Toc185997123"/>
+      <w:bookmarkStart w:id="15" w:name="_Toc185997123"/>
       <w:r>
         <w:rPr>
           <w:lang w:eastAsia="en-US"/>
@@ -17706,7 +17708,7 @@
         <w:lastRenderedPageBreak/>
         <w:t>Заключение</w:t>
       </w:r>
-      <w:bookmarkEnd w:id="14"/>
+      <w:bookmarkEnd w:id="15"/>
     </w:p>
     <w:p>
       <w:pPr>
@@ -17913,7 +17915,7 @@
           <w:lang w:eastAsia="en-US"/>
         </w:rPr>
       </w:pPr>
-      <w:bookmarkStart w:id="15" w:name="_Toc185997124"/>
+      <w:bookmarkStart w:id="16" w:name="_Toc185997124"/>
       <w:r>
         <w:rPr>
           <w:lang w:eastAsia="en-US"/>
@@ -17921,7 +17923,7 @@
         <w:lastRenderedPageBreak/>
         <w:t>Список литературы</w:t>
       </w:r>
-      <w:bookmarkEnd w:id="15"/>
+      <w:bookmarkEnd w:id="16"/>
     </w:p>
     <w:p>
       <w:pPr>
@@ -18544,12 +18546,12 @@
         <w:spacing w:after="240"/>
         <w:jc w:val="center"/>
       </w:pPr>
-      <w:bookmarkStart w:id="16" w:name="_Toc185997125"/>
+      <w:bookmarkStart w:id="17" w:name="_Toc185997125"/>
       <w:r>
         <w:lastRenderedPageBreak/>
         <w:t>Приложение 1</w:t>
       </w:r>
-      <w:bookmarkEnd w:id="16"/>
+      <w:bookmarkEnd w:id="17"/>
     </w:p>
     <w:p>
       <w:pPr>
@@ -19216,7 +19218,7 @@
         <w:spacing w:after="240"/>
         <w:jc w:val="center"/>
       </w:pPr>
-      <w:bookmarkStart w:id="17" w:name="_Toc185997126"/>
+      <w:bookmarkStart w:id="18" w:name="_Toc185997126"/>
       <w:r>
         <w:lastRenderedPageBreak/>
         <w:t xml:space="preserve">Приложение </w:t>
@@ -19224,7 +19226,7 @@
       <w:r>
         <w:t>2</w:t>
       </w:r>
-      <w:bookmarkEnd w:id="17"/>
+      <w:bookmarkEnd w:id="18"/>
     </w:p>
     <w:p>
       <w:pPr>
@@ -19599,7 +19601,7 @@
         <w:spacing w:after="240"/>
         <w:jc w:val="center"/>
       </w:pPr>
-      <w:bookmarkStart w:id="18" w:name="_Toc185997127"/>
+      <w:bookmarkStart w:id="19" w:name="_Toc185997127"/>
       <w:r>
         <w:lastRenderedPageBreak/>
         <w:t xml:space="preserve">Приложение </w:t>
@@ -19607,7 +19609,7 @@
       <w:r>
         <w:t>3</w:t>
       </w:r>
-      <w:bookmarkEnd w:id="18"/>
+      <w:bookmarkEnd w:id="19"/>
     </w:p>
     <w:p>
       <w:pPr>
@@ -20090,6 +20092,7 @@
         <w:rPr>
           <w:rFonts w:cs="Arial"/>
           <w:bCs/>
+          <w:noProof/>
           <w:sz w:val="28"/>
           <w:szCs w:val="28"/>
           <w:lang w:val="en-US"/>
@@ -20130,8 +20133,6 @@
           </wp:inline>
         </w:drawing>
       </w:r>
-      <w:bookmarkStart w:id="19" w:name="_GoBack"/>
-      <w:bookmarkEnd w:id="19"/>
     </w:p>
     <w:p>
       <w:pPr>
@@ -22467,96 +22468,6 @@
     <w:pPr>
       <w:pStyle w:val="a3"/>
     </w:pPr>
-    <w:r>
-      <w:rPr>
-        <w:noProof/>
-      </w:rPr>
-      <mc:AlternateContent>
-        <mc:Choice Requires="wps">
-          <w:drawing>
-            <wp:anchor distT="0" distB="0" distL="114300" distR="114300" simplePos="0" relativeHeight="251662848" behindDoc="0" locked="1" layoutInCell="0" allowOverlap="1" wp14:anchorId="050FC552" wp14:editId="491190E3">
-              <wp:simplePos x="0" y="0"/>
-              <wp:positionH relativeFrom="page">
-                <wp:posOffset>720090</wp:posOffset>
-              </wp:positionH>
-              <wp:positionV relativeFrom="page">
-                <wp:posOffset>252095</wp:posOffset>
-              </wp:positionV>
-              <wp:extent cx="6588760" cy="10189210"/>
-              <wp:effectExtent l="15240" t="13970" r="15875" b="17145"/>
-              <wp:wrapNone/>
-              <wp:docPr id="622058815" name="Rectangle 1"/>
-              <wp:cNvGraphicFramePr>
-                <a:graphicFrameLocks xmlns:a="http://schemas.openxmlformats.org/drawingml/2006/main"/>
-              </wp:cNvGraphicFramePr>
-              <a:graphic xmlns:a="http://schemas.openxmlformats.org/drawingml/2006/main">
-                <a:graphicData uri="http://schemas.microsoft.com/office/word/2010/wordprocessingShape">
-                  <wps:wsp>
-                    <wps:cNvSpPr>
-                      <a:spLocks noChangeArrowheads="1"/>
-                    </wps:cNvSpPr>
-                    <wps:spPr bwMode="auto">
-                      <a:xfrm>
-                        <a:off x="0" y="0"/>
-                        <a:ext cx="6588760" cy="10189210"/>
-                      </a:xfrm>
-                      <a:prstGeom prst="rect">
-                        <a:avLst/>
-                      </a:prstGeom>
-                      <a:noFill/>
-                      <a:ln w="25400">
-                        <a:solidFill>
-                          <a:srgbClr val="000000"/>
-                        </a:solidFill>
-                        <a:miter lim="800000"/>
-                        <a:headEnd/>
-                        <a:tailEnd/>
-                      </a:ln>
-                      <a:effectLst/>
-                      <a:extLst>
-                        <a:ext uri="{909E8E84-426E-40DD-AFC4-6F175D3DCCD1}">
-                          <a14:hiddenFill xmlns:a14="http://schemas.microsoft.com/office/drawing/2010/main">
-                            <a:solidFill>
-                              <a:srgbClr val="FFFFFF"/>
-                            </a:solidFill>
-                          </a14:hiddenFill>
-                        </a:ext>
-                        <a:ext uri="{AF507438-7753-43E0-B8FC-AC1667EBCBE1}">
-                          <a14:hiddenEffects xmlns:a14="http://schemas.microsoft.com/office/drawing/2010/main">
-                            <a:effectLst>
-                              <a:outerShdw dist="35921" dir="2700000" algn="ctr" rotWithShape="0">
-                                <a:srgbClr val="808080"/>
-                              </a:outerShdw>
-                            </a:effectLst>
-                          </a14:hiddenEffects>
-                        </a:ext>
-                      </a:extLst>
-                    </wps:spPr>
-                    <wps:bodyPr rot="0" vert="horz" wrap="square" lIns="91440" tIns="45720" rIns="91440" bIns="45720" anchor="t" anchorCtr="0" upright="1">
-                      <a:noAutofit/>
-                    </wps:bodyPr>
-                  </wps:wsp>
-                </a:graphicData>
-              </a:graphic>
-              <wp14:sizeRelH relativeFrom="page">
-                <wp14:pctWidth>0</wp14:pctWidth>
-              </wp14:sizeRelH>
-              <wp14:sizeRelV relativeFrom="page">
-                <wp14:pctHeight>0</wp14:pctHeight>
-              </wp14:sizeRelV>
-            </wp:anchor>
-          </w:drawing>
-        </mc:Choice>
-        <mc:Fallback xmlns:oel="http://schemas.microsoft.com/office/2019/extlst" xmlns:w16cex="http://schemas.microsoft.com/office/word/2018/wordml/cex" xmlns:w16="http://schemas.microsoft.com/office/word/2018/wordml" xmlns:w16du="http://schemas.microsoft.com/office/word/2023/wordml/word16du" xmlns:w16sdtdh="http://schemas.microsoft.com/office/word/2020/wordml/sdtdatahash">
-          <w:pict>
-            <v:rect w14:anchorId="4A4F3D1C" id="Rectangle 1" o:spid="_x0000_s1026" style="position:absolute;margin-left:56.7pt;margin-top:19.85pt;width:518.8pt;height:802.3pt;z-index:251662848;visibility:visible;mso-wrap-style:square;mso-width-percent:0;mso-height-percent:0;mso-wrap-distance-left:9pt;mso-wrap-distance-top:0;mso-wrap-distance-right:9pt;mso-wrap-distance-bottom:0;mso-position-horizontal:absolute;mso-position-horizontal-relative:page;mso-position-vertical:absolute;mso-position-vertical-relative:page;mso-width-percent:0;mso-height-percent:0;mso-width-relative:page;mso-height-relative:page;v-text-anchor:top" o:gfxdata="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" o:allowincell="f" filled="f" strokeweight="2pt">
-              <w10:wrap anchorx="page" anchory="page"/>
-              <w10:anchorlock/>
-            </v:rect>
-          </w:pict>
-        </mc:Fallback>
-      </mc:AlternateContent>
-    </w:r>
   </w:p>
 </w:hdr>
 </file>
@@ -24381,13 +24292,7 @@
                                 <w:rPr>
                                   <w:sz w:val="18"/>
                                 </w:rPr>
-                                <w:t xml:space="preserve"> </w:t>
-                              </w:r>
-                              <w:r>
-                                <w:rPr>
-                                  <w:sz w:val="18"/>
-                                </w:rPr>
-                                <w:t>Н. Контр.</w:t>
+                                <w:t xml:space="preserve"> Н. Контр.</w:t>
                               </w:r>
                             </w:p>
                           </w:txbxContent>
@@ -25730,13 +25635,7 @@
                           <w:rPr>
                             <w:sz w:val="18"/>
                           </w:rPr>
-                          <w:t xml:space="preserve"> </w:t>
-                        </w:r>
-                        <w:r>
-                          <w:rPr>
-                            <w:sz w:val="18"/>
-                          </w:rPr>
-                          <w:t>Н. Контр.</w:t>
+                          <w:t xml:space="preserve"> Н. Контр.</w:t>
                         </w:r>
                       </w:p>
                     </w:txbxContent>
@@ -29062,7 +28961,7 @@
         <v:path o:extrusionok="f" gradientshapeok="t" o:connecttype="rect"/>
         <o:lock v:ext="edit" aspectratio="t"/>
       </v:shapetype>
-      <v:shape id="_x0000_i1028" type="#_x0000_t75" style="width:21.45pt;height:12.85pt" o:bullet="t">
+      <v:shape id="_x0000_i1028" type="#_x0000_t75" style="width:21.6pt;height:12.6pt" o:bullet="t">
         <v:imagedata r:id="rId1" o:title=""/>
       </v:shape>
     </w:pict>
@@ -32492,7 +32391,7 @@
 </file>
 
 <file path=customXml/itemProps1.xml><?xml version="1.0" encoding="utf-8"?>
-<ds:datastoreItem xmlns:ds="http://schemas.openxmlformats.org/officeDocument/2006/customXml" ds:itemID="{BADBC973-2DCB-4109-8DE3-37A85EB53CC7}">
+<ds:datastoreItem xmlns:ds="http://schemas.openxmlformats.org/officeDocument/2006/customXml" ds:itemID="{DC1AEB6A-D03C-4CD8-9ED8-F110C630B1C1}">
   <ds:schemaRefs>
     <ds:schemaRef ds:uri="http://schemas.openxmlformats.org/officeDocument/2006/bibliography"/>
   </ds:schemaRefs>

</xml_diff>